<commit_message>
rearranging a few reference files for the purpose of organization
</commit_message>
<xml_diff>
--- a/Git/Management.docx
+++ b/Git/Management.docx
@@ -31,6 +31,7 @@
           <w:szCs w:val="20"/>
         </w:rPr>
       </w:pPr>
+      <w:proofErr w:type="spellStart"/>
       <w:r>
         <w:rPr>
           <w:rFonts w:ascii="Baskerville Old Face" w:hAnsi="Baskerville Old Face"/>
@@ -45,7 +46,16 @@
           <w:sz w:val="20"/>
           <w:szCs w:val="20"/>
         </w:rPr>
-        <w:t xml:space="preserve">rc: </w:t>
+        <w:t>rc</w:t>
+      </w:r>
+      <w:proofErr w:type="spellEnd"/>
+      <w:r>
+        <w:rPr>
+          <w:rFonts w:ascii="Baskerville Old Face" w:hAnsi="Baskerville Old Face"/>
+          <w:sz w:val="20"/>
+          <w:szCs w:val="20"/>
+        </w:rPr>
+        <w:t xml:space="preserve">: </w:t>
       </w:r>
       <w:hyperlink r:id="rId5" w:history="1">
         <w:r>
@@ -425,7 +435,29 @@
           <w:sz w:val="20"/>
           <w:szCs w:val="20"/>
         </w:rPr>
-        <w:t>You can use a specific file when usine ‘git add’:</w:t>
+        <w:t xml:space="preserve">You can use a specific file when </w:t>
+      </w:r>
+      <w:proofErr w:type="spellStart"/>
+      <w:r>
+        <w:rPr>
+          <w:rFonts w:ascii="Baskerville Old Face" w:hAnsi="Baskerville Old Face"/>
+          <w:b/>
+          <w:bCs/>
+          <w:sz w:val="20"/>
+          <w:szCs w:val="20"/>
+        </w:rPr>
+        <w:t>usine</w:t>
+      </w:r>
+      <w:proofErr w:type="spellEnd"/>
+      <w:r>
+        <w:rPr>
+          <w:rFonts w:ascii="Baskerville Old Face" w:hAnsi="Baskerville Old Face"/>
+          <w:b/>
+          <w:bCs/>
+          <w:sz w:val="20"/>
+          <w:szCs w:val="20"/>
+        </w:rPr>
+        <w:t xml:space="preserve"> ‘git add’:</w:t>
       </w:r>
     </w:p>
     <w:p>
@@ -503,7 +535,25 @@
           <w:sz w:val="20"/>
           <w:szCs w:val="20"/>
         </w:rPr>
-        <w:t>git status: checks the nature/status of current git repo</w:t>
+        <w:t xml:space="preserve">git status: checks the nature/status of current </w:t>
+      </w:r>
+      <w:proofErr w:type="spellStart"/>
+      <w:r>
+        <w:rPr>
+          <w:rFonts w:ascii="Baskerville Old Face" w:hAnsi="Baskerville Old Face"/>
+          <w:sz w:val="20"/>
+          <w:szCs w:val="20"/>
+        </w:rPr>
+        <w:t>git</w:t>
+      </w:r>
+      <w:proofErr w:type="spellEnd"/>
+      <w:r>
+        <w:rPr>
+          <w:rFonts w:ascii="Baskerville Old Face" w:hAnsi="Baskerville Old Face"/>
+          <w:sz w:val="20"/>
+          <w:szCs w:val="20"/>
+        </w:rPr>
+        <w:t xml:space="preserve"> repo</w:t>
       </w:r>
     </w:p>
     <w:p>
@@ -534,7 +584,25 @@
           <w:sz w:val="20"/>
           <w:szCs w:val="20"/>
         </w:rPr>
-        <w:t>It is important to set up ssh keys by generating a key locally:</w:t>
+        <w:t xml:space="preserve">It is important to set up </w:t>
+      </w:r>
+      <w:proofErr w:type="spellStart"/>
+      <w:r>
+        <w:rPr>
+          <w:rFonts w:ascii="Baskerville Old Face" w:hAnsi="Baskerville Old Face"/>
+          <w:sz w:val="20"/>
+          <w:szCs w:val="20"/>
+        </w:rPr>
+        <w:t>ssh</w:t>
+      </w:r>
+      <w:proofErr w:type="spellEnd"/>
+      <w:r>
+        <w:rPr>
+          <w:rFonts w:ascii="Baskerville Old Face" w:hAnsi="Baskerville Old Face"/>
+          <w:sz w:val="20"/>
+          <w:szCs w:val="20"/>
+        </w:rPr>
+        <w:t xml:space="preserve"> keys by generating a key locally:</w:t>
       </w:r>
     </w:p>
     <w:p>
@@ -550,13 +618,41 @@
           <w:szCs w:val="20"/>
         </w:rPr>
       </w:pPr>
-      <w:r>
-        <w:rPr>
-          <w:rFonts w:ascii="Baskerville Old Face" w:hAnsi="Baskerville Old Face"/>
-          <w:sz w:val="20"/>
-          <w:szCs w:val="20"/>
-        </w:rPr>
-        <w:t xml:space="preserve">Ssh-keygen -t rsa -b 4096 -C </w:t>
+      <w:proofErr w:type="spellStart"/>
+      <w:r>
+        <w:rPr>
+          <w:rFonts w:ascii="Baskerville Old Face" w:hAnsi="Baskerville Old Face"/>
+          <w:sz w:val="20"/>
+          <w:szCs w:val="20"/>
+        </w:rPr>
+        <w:t>Ssh</w:t>
+      </w:r>
+      <w:proofErr w:type="spellEnd"/>
+      <w:r>
+        <w:rPr>
+          <w:rFonts w:ascii="Baskerville Old Face" w:hAnsi="Baskerville Old Face"/>
+          <w:sz w:val="20"/>
+          <w:szCs w:val="20"/>
+        </w:rPr>
+        <w:t xml:space="preserve">-keygen -t </w:t>
+      </w:r>
+      <w:proofErr w:type="spellStart"/>
+      <w:r>
+        <w:rPr>
+          <w:rFonts w:ascii="Baskerville Old Face" w:hAnsi="Baskerville Old Face"/>
+          <w:sz w:val="20"/>
+          <w:szCs w:val="20"/>
+        </w:rPr>
+        <w:t>rsa</w:t>
+      </w:r>
+      <w:proofErr w:type="spellEnd"/>
+      <w:r>
+        <w:rPr>
+          <w:rFonts w:ascii="Baskerville Old Face" w:hAnsi="Baskerville Old Face"/>
+          <w:sz w:val="20"/>
+          <w:szCs w:val="20"/>
+        </w:rPr>
+        <w:t xml:space="preserve"> -b 4096 -C </w:t>
       </w:r>
       <w:hyperlink r:id="rId11" w:history="1">
         <w:r>
@@ -630,7 +726,25 @@
           <w:sz w:val="20"/>
           <w:szCs w:val="20"/>
         </w:rPr>
-        <w:t>use ‘git init’ while in folder</w:t>
+        <w:t xml:space="preserve">use ‘git </w:t>
+      </w:r>
+      <w:proofErr w:type="spellStart"/>
+      <w:r>
+        <w:rPr>
+          <w:rFonts w:ascii="Baskerville Old Face" w:hAnsi="Baskerville Old Face"/>
+          <w:sz w:val="20"/>
+          <w:szCs w:val="20"/>
+        </w:rPr>
+        <w:t>init</w:t>
+      </w:r>
+      <w:proofErr w:type="spellEnd"/>
+      <w:r>
+        <w:rPr>
+          <w:rFonts w:ascii="Baskerville Old Face" w:hAnsi="Baskerville Old Face"/>
+          <w:sz w:val="20"/>
+          <w:szCs w:val="20"/>
+        </w:rPr>
+        <w:t>’ while in folder</w:t>
       </w:r>
     </w:p>
     <w:p>
@@ -654,7 +768,25 @@
           <w:sz w:val="20"/>
           <w:szCs w:val="20"/>
         </w:rPr>
-        <w:t>‘git add’ any or all of the contents that you will be saving locally</w:t>
+        <w:t>‘</w:t>
+      </w:r>
+      <w:proofErr w:type="gramStart"/>
+      <w:r>
+        <w:rPr>
+          <w:rFonts w:ascii="Baskerville Old Face" w:hAnsi="Baskerville Old Face"/>
+          <w:sz w:val="20"/>
+          <w:szCs w:val="20"/>
+        </w:rPr>
+        <w:t>git</w:t>
+      </w:r>
+      <w:proofErr w:type="gramEnd"/>
+      <w:r>
+        <w:rPr>
+          <w:rFonts w:ascii="Baskerville Old Face" w:hAnsi="Baskerville Old Face"/>
+          <w:sz w:val="20"/>
+          <w:szCs w:val="20"/>
+        </w:rPr>
+        <w:t xml:space="preserve"> add’ any or all of the contents that you will be saving locally</w:t>
       </w:r>
     </w:p>
     <w:p>
@@ -678,7 +810,25 @@
           <w:sz w:val="20"/>
           <w:szCs w:val="20"/>
         </w:rPr>
-        <w:t>‘git commit -m’ in git bash or terminal</w:t>
+        <w:t>‘</w:t>
+      </w:r>
+      <w:proofErr w:type="gramStart"/>
+      <w:r>
+        <w:rPr>
+          <w:rFonts w:ascii="Baskerville Old Face" w:hAnsi="Baskerville Old Face"/>
+          <w:sz w:val="20"/>
+          <w:szCs w:val="20"/>
+        </w:rPr>
+        <w:t>git</w:t>
+      </w:r>
+      <w:proofErr w:type="gramEnd"/>
+      <w:r>
+        <w:rPr>
+          <w:rFonts w:ascii="Baskerville Old Face" w:hAnsi="Baskerville Old Face"/>
+          <w:sz w:val="20"/>
+          <w:szCs w:val="20"/>
+        </w:rPr>
+        <w:t xml:space="preserve"> commit -m’ in git bash or terminal</w:t>
       </w:r>
     </w:p>
     <w:p>
@@ -758,7 +908,25 @@
           <w:sz w:val="20"/>
           <w:szCs w:val="20"/>
         </w:rPr>
-        <w:t xml:space="preserve"> to that particular git repo folder (usually found under the ‘Code’ button on the upper right)</w:t>
+        <w:t xml:space="preserve"> to that particular </w:t>
+      </w:r>
+      <w:proofErr w:type="spellStart"/>
+      <w:r>
+        <w:rPr>
+          <w:rFonts w:ascii="Baskerville Old Face" w:hAnsi="Baskerville Old Face"/>
+          <w:sz w:val="20"/>
+          <w:szCs w:val="20"/>
+        </w:rPr>
+        <w:t>git</w:t>
+      </w:r>
+      <w:proofErr w:type="spellEnd"/>
+      <w:r>
+        <w:rPr>
+          <w:rFonts w:ascii="Baskerville Old Face" w:hAnsi="Baskerville Old Face"/>
+          <w:sz w:val="20"/>
+          <w:szCs w:val="20"/>
+        </w:rPr>
+        <w:t xml:space="preserve"> repo folder (usually found under the ‘Code’ button on the upper right)</w:t>
       </w:r>
     </w:p>
     <w:p>
@@ -782,23 +950,25 @@
           <w:sz w:val="20"/>
           <w:szCs w:val="20"/>
         </w:rPr>
-        <w:t xml:space="preserve">‘git </w:t>
-      </w:r>
-      <w:r>
-        <w:rPr>
-          <w:rFonts w:ascii="Baskerville Old Face" w:hAnsi="Baskerville Old Face"/>
-          <w:sz w:val="20"/>
-          <w:szCs w:val="20"/>
-        </w:rPr>
-        <w:t>remote add origin + [paste SSH link]’</w:t>
-      </w:r>
-      <w:r>
-        <w:rPr>
-          <w:rFonts w:ascii="Baskerville Old Face" w:hAnsi="Baskerville Old Face"/>
-          <w:sz w:val="20"/>
-          <w:szCs w:val="20"/>
-        </w:rPr>
-        <w:t xml:space="preserve"> in git bash or terminal</w:t>
+        <w:t>‘</w:t>
+      </w:r>
+      <w:proofErr w:type="gramStart"/>
+      <w:r>
+        <w:rPr>
+          <w:rFonts w:ascii="Baskerville Old Face" w:hAnsi="Baskerville Old Face"/>
+          <w:sz w:val="20"/>
+          <w:szCs w:val="20"/>
+        </w:rPr>
+        <w:t>git</w:t>
+      </w:r>
+      <w:proofErr w:type="gramEnd"/>
+      <w:r>
+        <w:rPr>
+          <w:rFonts w:ascii="Baskerville Old Face" w:hAnsi="Baskerville Old Face"/>
+          <w:sz w:val="20"/>
+          <w:szCs w:val="20"/>
+        </w:rPr>
+        <w:t xml:space="preserve"> remote add origin + [paste SSH link]’ in git bash or terminal</w:t>
       </w:r>
     </w:p>
     <w:p>
@@ -827,11 +997,644 @@
     </w:p>
     <w:p>
       <w:pPr>
-        <w:pStyle w:val="ListParagraph"/>
+        <w:rPr>
+          <w:rFonts w:ascii="Baskerville Old Face" w:hAnsi="Baskerville Old Face"/>
+          <w:b/>
+          <w:bCs/>
+          <w:sz w:val="20"/>
+          <w:szCs w:val="20"/>
+        </w:rPr>
+      </w:pPr>
+    </w:p>
+    <w:p>
+      <w:pPr>
+        <w:rPr>
+          <w:rFonts w:ascii="Baskerville Old Face" w:hAnsi="Baskerville Old Face"/>
+          <w:b/>
+          <w:bCs/>
+          <w:sz w:val="20"/>
+          <w:szCs w:val="20"/>
+        </w:rPr>
+      </w:pPr>
+    </w:p>
+    <w:p>
+      <w:pPr>
+        <w:rPr>
+          <w:rFonts w:ascii="Baskerville Old Face" w:hAnsi="Baskerville Old Face"/>
+          <w:b/>
+          <w:bCs/>
+          <w:sz w:val="20"/>
+          <w:szCs w:val="20"/>
+        </w:rPr>
+      </w:pPr>
+    </w:p>
+    <w:p>
+      <w:pPr>
+        <w:rPr>
+          <w:rFonts w:ascii="Baskerville Old Face" w:hAnsi="Baskerville Old Face"/>
+          <w:b/>
+          <w:bCs/>
+          <w:sz w:val="20"/>
+          <w:szCs w:val="20"/>
+        </w:rPr>
+      </w:pPr>
+      <w:r>
+        <w:rPr>
+          <w:rFonts w:ascii="Baskerville Old Face" w:hAnsi="Baskerville Old Face"/>
+          <w:b/>
+          <w:bCs/>
+          <w:sz w:val="20"/>
+          <w:szCs w:val="20"/>
+        </w:rPr>
+        <w:t>The “fatal: refusing to merge unrelated histories” Git error</w:t>
+      </w:r>
+    </w:p>
+    <w:p>
+      <w:pPr>
+        <w:rPr>
+          <w:rFonts w:ascii="Baskerville Old Face" w:hAnsi="Baskerville Old Face"/>
+          <w:b/>
+          <w:bCs/>
+          <w:sz w:val="20"/>
+          <w:szCs w:val="20"/>
+        </w:rPr>
+      </w:pPr>
+      <w:r>
+        <w:rPr>
+          <w:rFonts w:ascii="Baskerville Old Face" w:hAnsi="Baskerville Old Face"/>
+          <w:b/>
+          <w:bCs/>
+          <w:sz w:val="20"/>
+          <w:szCs w:val="20"/>
+        </w:rPr>
+        <w:drawing>
+          <wp:inline distT="0" distB="0" distL="0" distR="0" wp14:anchorId="05ABB6F1" wp14:editId="04E8A39D">
+            <wp:extent cx="304800" cy="304800"/>
+            <wp:effectExtent l="0" t="0" r="0" b="0"/>
+            <wp:docPr id="9" name="Picture 9"/>
+            <wp:cNvGraphicFramePr>
+              <a:graphicFrameLocks xmlns:a="http://schemas.openxmlformats.org/drawingml/2006/main" noChangeAspect="1"/>
+            </wp:cNvGraphicFramePr>
+            <a:graphic xmlns:a="http://schemas.openxmlformats.org/drawingml/2006/main">
+              <a:graphicData uri="http://schemas.openxmlformats.org/drawingml/2006/picture">
+                <pic:pic xmlns:pic="http://schemas.openxmlformats.org/drawingml/2006/picture">
+                  <pic:nvPicPr>
+                    <pic:cNvPr id="0" name="Picture 11"/>
+                    <pic:cNvPicPr>
+                      <a:picLocks noChangeAspect="1" noChangeArrowheads="1"/>
+                    </pic:cNvPicPr>
+                  </pic:nvPicPr>
+                  <pic:blipFill>
+                    <a:blip r:embed="rId12">
+                      <a:extLst>
+                        <a:ext uri="{28A0092B-C50C-407E-A947-70E740481C1C}">
+                          <a14:useLocalDpi xmlns:a14="http://schemas.microsoft.com/office/drawing/2010/main" val="0"/>
+                        </a:ext>
+                      </a:extLst>
+                    </a:blip>
+                    <a:srcRect/>
+                    <a:stretch>
+                      <a:fillRect/>
+                    </a:stretch>
+                  </pic:blipFill>
+                  <pic:spPr bwMode="auto">
+                    <a:xfrm>
+                      <a:off x="0" y="0"/>
+                      <a:ext cx="304800" cy="304800"/>
+                    </a:xfrm>
+                    <a:prstGeom prst="rect">
+                      <a:avLst/>
+                    </a:prstGeom>
+                    <a:noFill/>
+                    <a:ln>
+                      <a:noFill/>
+                    </a:ln>
+                  </pic:spPr>
+                </pic:pic>
+              </a:graphicData>
+            </a:graphic>
+          </wp:inline>
+        </w:drawing>
+      </w:r>
+      <w:proofErr w:type="spellStart"/>
+      <w:r>
+        <w:rPr>
+          <w:rFonts w:ascii="Baskerville Old Face" w:hAnsi="Baskerville Old Face"/>
+          <w:b/>
+          <w:bCs/>
+          <w:sz w:val="20"/>
+          <w:szCs w:val="20"/>
+        </w:rPr>
+        <w:t>Edpresso</w:t>
+      </w:r>
+      <w:proofErr w:type="spellEnd"/>
+      <w:r>
+        <w:rPr>
+          <w:rFonts w:ascii="Baskerville Old Face" w:hAnsi="Baskerville Old Face"/>
+          <w:b/>
+          <w:bCs/>
+          <w:sz w:val="20"/>
+          <w:szCs w:val="20"/>
+        </w:rPr>
+        <w:t xml:space="preserve"> Team</w:t>
+      </w:r>
+    </w:p>
+    <w:p>
+      <w:pPr>
+        <w:rPr>
+          <w:rFonts w:ascii="Baskerville Old Face" w:hAnsi="Baskerville Old Face"/>
+          <w:b/>
+          <w:bCs/>
+          <w:sz w:val="20"/>
+          <w:szCs w:val="20"/>
+        </w:rPr>
+      </w:pPr>
+      <w:r>
+        <w:rPr>
+          <w:rFonts w:ascii="Baskerville Old Face" w:hAnsi="Baskerville Old Face"/>
+          <w:b/>
+          <w:bCs/>
+          <w:sz w:val="20"/>
+          <w:szCs w:val="20"/>
+        </w:rPr>
+        <w:t>The “fatal: refusing to merge unrelated histories” Git error occurs when two </w:t>
+      </w:r>
+      <w:r>
+        <w:rPr>
+          <w:rFonts w:ascii="Baskerville Old Face" w:hAnsi="Baskerville Old Face"/>
+          <w:b/>
+          <w:bCs/>
+          <w:i/>
+          <w:iCs/>
+          <w:sz w:val="20"/>
+          <w:szCs w:val="20"/>
+        </w:rPr>
+        <w:t>unrelated</w:t>
+      </w:r>
+      <w:r>
+        <w:rPr>
+          <w:rFonts w:ascii="Baskerville Old Face" w:hAnsi="Baskerville Old Face"/>
+          <w:b/>
+          <w:bCs/>
+          <w:sz w:val="20"/>
+          <w:szCs w:val="20"/>
+        </w:rPr>
+        <w:t> projects are merged (i.e., projects that are not aware of each other’s existence and have mismatching commit histories).</w:t>
+      </w:r>
+    </w:p>
+    <w:p>
+      <w:pPr>
+        <w:rPr>
+          <w:rFonts w:ascii="Baskerville Old Face" w:hAnsi="Baskerville Old Face"/>
+          <w:b/>
+          <w:bCs/>
+          <w:sz w:val="20"/>
+          <w:szCs w:val="20"/>
+        </w:rPr>
+      </w:pPr>
+      <w:r>
+        <w:rPr>
+          <w:rFonts w:ascii="Baskerville Old Face" w:hAnsi="Baskerville Old Face"/>
+          <w:b/>
+          <w:bCs/>
+          <w:sz w:val="20"/>
+          <w:szCs w:val="20"/>
+        </w:rPr>
+        <mc:AlternateContent>
+          <mc:Choice Requires="wps">
+            <w:drawing>
+              <wp:inline distT="0" distB="0" distL="0" distR="0" wp14:anchorId="2795E00B" wp14:editId="31542097">
+                <wp:extent cx="304800" cy="304800"/>
+                <wp:effectExtent l="0" t="0" r="0" b="0"/>
+                <wp:docPr id="8" name="Rectangle 8" descr="svg viewer"/>
+                <wp:cNvGraphicFramePr>
+                  <a:graphicFrameLocks xmlns:a="http://schemas.openxmlformats.org/drawingml/2006/main" noChangeAspect="1"/>
+                </wp:cNvGraphicFramePr>
+                <a:graphic xmlns:a="http://schemas.openxmlformats.org/drawingml/2006/main">
+                  <a:graphicData uri="http://schemas.microsoft.com/office/word/2010/wordprocessingShape">
+                    <wps:wsp>
+                      <wps:cNvSpPr>
+                        <a:spLocks noChangeAspect="1" noChangeArrowheads="1"/>
+                      </wps:cNvSpPr>
+                      <wps:spPr bwMode="auto">
+                        <a:xfrm>
+                          <a:off x="0" y="0"/>
+                          <a:ext cx="304800" cy="304800"/>
+                        </a:xfrm>
+                        <a:prstGeom prst="rect">
+                          <a:avLst/>
+                        </a:prstGeom>
+                        <a:noFill/>
+                        <a:ln>
+                          <a:noFill/>
+                        </a:ln>
+                        <a:extLst>
+                          <a:ext uri="{909E8E84-426E-40DD-AFC4-6F175D3DCCD1}">
+                            <a14:hiddenFill xmlns:a14="http://schemas.microsoft.com/office/drawing/2010/main">
+                              <a:solidFill>
+                                <a:srgbClr val="FFFFFF"/>
+                              </a:solidFill>
+                            </a14:hiddenFill>
+                          </a:ext>
+                          <a:ext uri="{91240B29-F687-4F45-9708-019B960494DF}">
+                            <a14:hiddenLine xmlns:a14="http://schemas.microsoft.com/office/drawing/2010/main" w="9525">
+                              <a:solidFill>
+                                <a:srgbClr val="000000"/>
+                              </a:solidFill>
+                              <a:miter lim="800000"/>
+                              <a:headEnd/>
+                              <a:tailEnd/>
+                            </a14:hiddenLine>
+                          </a:ext>
+                        </a:extLst>
+                      </wps:spPr>
+                      <wps:bodyPr rot="0" vert="horz" wrap="square" lIns="91440" tIns="45720" rIns="91440" bIns="45720" anchor="t" anchorCtr="0" upright="1">
+                        <a:noAutofit/>
+                      </wps:bodyPr>
+                    </wps:wsp>
+                  </a:graphicData>
+                </a:graphic>
+              </wp:inline>
+            </w:drawing>
+          </mc:Choice>
+          <mc:Fallback>
+            <w:pict>
+              <v:rect w14:anchorId="305BF8BF" id="Rectangle 8" o:spid="_x0000_s1026" alt="svg viewer" style="width:24pt;height:24pt;visibility:visible;mso-wrap-style:square;mso-left-percent:-10001;mso-top-percent:-10001;mso-position-horizontal:absolute;mso-position-horizontal-relative:char;mso-position-vertical:absolute;mso-position-vertical-relative:line;mso-left-percent:-10001;mso-top-percent:-10001;v-text-anchor:top" o:gfxdata="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" filled="f" stroked="f">
+                <o:lock v:ext="edit" aspectratio="t"/>
+                <w10:anchorlock/>
+              </v:rect>
+            </w:pict>
+          </mc:Fallback>
+        </mc:AlternateContent>
+      </w:r>
+    </w:p>
+    <w:p>
+      <w:pPr>
+        <w:rPr>
+          <w:rFonts w:ascii="Baskerville Old Face" w:hAnsi="Baskerville Old Face"/>
+          <w:b/>
+          <w:bCs/>
+          <w:sz w:val="20"/>
+          <w:szCs w:val="20"/>
+        </w:rPr>
+      </w:pPr>
+      <w:r>
+        <w:rPr>
+          <w:rFonts w:ascii="Baskerville Old Face" w:hAnsi="Baskerville Old Face"/>
+          <w:b/>
+          <w:bCs/>
+          <w:sz w:val="20"/>
+          <w:szCs w:val="20"/>
+        </w:rPr>
+        <w:t>Consider the following two cases that throw this error:</w:t>
+      </w:r>
+    </w:p>
+    <w:p>
+      <w:pPr>
         <w:numPr>
           <w:ilvl w:val="0"/>
-          <w:numId w:val="1"/>
+          <w:numId w:val="2"/>
         </w:numPr>
+        <w:rPr>
+          <w:rFonts w:ascii="Baskerville Old Face" w:hAnsi="Baskerville Old Face"/>
+          <w:b/>
+          <w:bCs/>
+          <w:sz w:val="20"/>
+          <w:szCs w:val="20"/>
+        </w:rPr>
+      </w:pPr>
+      <w:r>
+        <w:rPr>
+          <w:rFonts w:ascii="Baskerville Old Face" w:hAnsi="Baskerville Old Face"/>
+          <w:b/>
+          <w:bCs/>
+          <w:sz w:val="20"/>
+          <w:szCs w:val="20"/>
+        </w:rPr>
+        <w:lastRenderedPageBreak/>
+        <w:t xml:space="preserve">You have cloned a project and, somehow, </w:t>
+      </w:r>
+      <w:proofErr w:type="gramStart"/>
+      <w:r>
+        <w:rPr>
+          <w:rFonts w:ascii="Baskerville Old Face" w:hAnsi="Baskerville Old Face"/>
+          <w:b/>
+          <w:bCs/>
+          <w:sz w:val="20"/>
+          <w:szCs w:val="20"/>
+        </w:rPr>
+        <w:t>the .git</w:t>
+      </w:r>
+      <w:proofErr w:type="gramEnd"/>
+      <w:r>
+        <w:rPr>
+          <w:rFonts w:ascii="Baskerville Old Face" w:hAnsi="Baskerville Old Face"/>
+          <w:b/>
+          <w:bCs/>
+          <w:sz w:val="20"/>
+          <w:szCs w:val="20"/>
+        </w:rPr>
+        <w:t> directory got deleted or corrupted. This leads Git to be unaware of your local history and will, therefore, cause it to throw this error when you try to </w:t>
+      </w:r>
+      <w:r>
+        <w:rPr>
+          <w:rFonts w:ascii="Baskerville Old Face" w:hAnsi="Baskerville Old Face"/>
+          <w:b/>
+          <w:bCs/>
+          <w:i/>
+          <w:iCs/>
+          <w:sz w:val="20"/>
+          <w:szCs w:val="20"/>
+        </w:rPr>
+        <w:t>push to</w:t>
+      </w:r>
+      <w:r>
+        <w:rPr>
+          <w:rFonts w:ascii="Baskerville Old Face" w:hAnsi="Baskerville Old Face"/>
+          <w:b/>
+          <w:bCs/>
+          <w:sz w:val="20"/>
+          <w:szCs w:val="20"/>
+        </w:rPr>
+        <w:t> or </w:t>
+      </w:r>
+      <w:r>
+        <w:rPr>
+          <w:rFonts w:ascii="Baskerville Old Face" w:hAnsi="Baskerville Old Face"/>
+          <w:b/>
+          <w:bCs/>
+          <w:i/>
+          <w:iCs/>
+          <w:sz w:val="20"/>
+          <w:szCs w:val="20"/>
+        </w:rPr>
+        <w:t>pull from</w:t>
+      </w:r>
+      <w:r>
+        <w:rPr>
+          <w:rFonts w:ascii="Baskerville Old Face" w:hAnsi="Baskerville Old Face"/>
+          <w:b/>
+          <w:bCs/>
+          <w:sz w:val="20"/>
+          <w:szCs w:val="20"/>
+        </w:rPr>
+        <w:t> the remote repository.</w:t>
+      </w:r>
+    </w:p>
+    <w:p>
+      <w:pPr>
+        <w:numPr>
+          <w:ilvl w:val="0"/>
+          <w:numId w:val="2"/>
+        </w:numPr>
+        <w:rPr>
+          <w:rFonts w:ascii="Baskerville Old Face" w:hAnsi="Baskerville Old Face"/>
+          <w:b/>
+          <w:bCs/>
+          <w:sz w:val="20"/>
+          <w:szCs w:val="20"/>
+        </w:rPr>
+      </w:pPr>
+      <w:r>
+        <w:rPr>
+          <w:rFonts w:ascii="Baskerville Old Face" w:hAnsi="Baskerville Old Face"/>
+          <w:b/>
+          <w:bCs/>
+          <w:sz w:val="20"/>
+          <w:szCs w:val="20"/>
+        </w:rPr>
+        <w:t>You have created a new repository, added a few </w:t>
+      </w:r>
+      <w:r>
+        <w:rPr>
+          <w:rFonts w:ascii="Baskerville Old Face" w:hAnsi="Baskerville Old Face"/>
+          <w:b/>
+          <w:bCs/>
+          <w:i/>
+          <w:iCs/>
+          <w:sz w:val="20"/>
+          <w:szCs w:val="20"/>
+        </w:rPr>
+        <w:t>commits</w:t>
+      </w:r>
+      <w:r>
+        <w:rPr>
+          <w:rFonts w:ascii="Baskerville Old Face" w:hAnsi="Baskerville Old Face"/>
+          <w:b/>
+          <w:bCs/>
+          <w:sz w:val="20"/>
+          <w:szCs w:val="20"/>
+        </w:rPr>
+        <w:t> to it, and now you are trying to </w:t>
+      </w:r>
+      <w:r>
+        <w:rPr>
+          <w:rFonts w:ascii="Baskerville Old Face" w:hAnsi="Baskerville Old Face"/>
+          <w:b/>
+          <w:bCs/>
+          <w:i/>
+          <w:iCs/>
+          <w:sz w:val="20"/>
+          <w:szCs w:val="20"/>
+        </w:rPr>
+        <w:t>pull</w:t>
+      </w:r>
+      <w:r>
+        <w:rPr>
+          <w:rFonts w:ascii="Baskerville Old Face" w:hAnsi="Baskerville Old Face"/>
+          <w:b/>
+          <w:bCs/>
+          <w:sz w:val="20"/>
+          <w:szCs w:val="20"/>
+        </w:rPr>
+        <w:t> from a remote repository that already has some commits of its own. Git will also throw the error in this case, since it has no idea how the two projects are related.</w:t>
+      </w:r>
+    </w:p>
+    <w:p>
+      <w:pPr>
+        <w:rPr>
+          <w:rFonts w:ascii="Baskerville Old Face" w:hAnsi="Baskerville Old Face"/>
+          <w:b/>
+          <w:bCs/>
+          <w:sz w:val="20"/>
+          <w:szCs w:val="20"/>
+        </w:rPr>
+      </w:pPr>
+      <w:r>
+        <w:rPr>
+          <w:rFonts w:ascii="Baskerville Old Face" w:hAnsi="Baskerville Old Face"/>
+          <w:b/>
+          <w:bCs/>
+          <w:sz w:val="20"/>
+          <w:szCs w:val="20"/>
+        </w:rPr>
+        <w:t>Solution</w:t>
+      </w:r>
+    </w:p>
+    <w:p>
+      <w:pPr>
+        <w:rPr>
+          <w:rFonts w:ascii="Baskerville Old Face" w:hAnsi="Baskerville Old Face"/>
+          <w:b/>
+          <w:bCs/>
+          <w:sz w:val="20"/>
+          <w:szCs w:val="20"/>
+        </w:rPr>
+      </w:pPr>
+      <w:r>
+        <w:rPr>
+          <w:rFonts w:ascii="Baskerville Old Face" w:hAnsi="Baskerville Old Face"/>
+          <w:b/>
+          <w:bCs/>
+          <w:sz w:val="20"/>
+          <w:szCs w:val="20"/>
+        </w:rPr>
+        <w:t>The error is resolved by toggling the </w:t>
+      </w:r>
+      <w:r>
+        <w:rPr>
+          <w:rFonts w:ascii="Baskerville Old Face" w:hAnsi="Baskerville Old Face"/>
+          <w:b/>
+          <w:bCs/>
+          <w:i/>
+          <w:iCs/>
+          <w:sz w:val="20"/>
+          <w:szCs w:val="20"/>
+        </w:rPr>
+        <w:t>allow-unrelated-histories</w:t>
+      </w:r>
+      <w:r>
+        <w:rPr>
+          <w:rFonts w:ascii="Baskerville Old Face" w:hAnsi="Baskerville Old Face"/>
+          <w:b/>
+          <w:bCs/>
+          <w:sz w:val="20"/>
+          <w:szCs w:val="20"/>
+        </w:rPr>
+        <w:t> switch. After a git pull or git merge command, add the following tag:</w:t>
+      </w:r>
+    </w:p>
+    <w:p>
+      <w:pPr>
+        <w:rPr>
+          <w:rFonts w:ascii="Baskerville Old Face" w:hAnsi="Baskerville Old Face"/>
+          <w:b/>
+          <w:bCs/>
+          <w:sz w:val="20"/>
+          <w:szCs w:val="20"/>
+        </w:rPr>
+      </w:pPr>
+    </w:p>
+    <w:p>
+      <w:pPr>
+        <w:rPr>
+          <w:rFonts w:ascii="Baskerville Old Face" w:hAnsi="Baskerville Old Face"/>
+          <w:b/>
+          <w:bCs/>
+          <w:sz w:val="20"/>
+          <w:szCs w:val="20"/>
+        </w:rPr>
+      </w:pPr>
+    </w:p>
+    <w:p>
+      <w:pPr>
+        <w:rPr>
+          <w:rFonts w:ascii="Baskerville Old Face" w:hAnsi="Baskerville Old Face"/>
+          <w:b/>
+          <w:bCs/>
+          <w:sz w:val="20"/>
+          <w:szCs w:val="20"/>
+        </w:rPr>
+      </w:pPr>
+      <w:r>
+        <w:rPr>
+          <w:rFonts w:ascii="Baskerville Old Face" w:hAnsi="Baskerville Old Face"/>
+          <w:b/>
+          <w:bCs/>
+          <w:sz w:val="20"/>
+          <w:szCs w:val="20"/>
+        </w:rPr>
+        <w:t>git pull origin master --allow-unrelated-histories</w:t>
+      </w:r>
+    </w:p>
+    <w:p>
+      <w:pPr>
+        <w:rPr>
+          <w:rFonts w:ascii="Baskerville Old Face" w:hAnsi="Baskerville Old Face"/>
+          <w:b/>
+          <w:bCs/>
+          <w:sz w:val="20"/>
+          <w:szCs w:val="20"/>
+        </w:rPr>
+      </w:pPr>
+    </w:p>
+    <w:p>
+      <w:pPr>
+        <w:rPr>
+          <w:rFonts w:ascii="Baskerville Old Face" w:hAnsi="Baskerville Old Face"/>
+          <w:b/>
+          <w:bCs/>
+          <w:sz w:val="20"/>
+          <w:szCs w:val="20"/>
+        </w:rPr>
+      </w:pPr>
+    </w:p>
+    <w:p>
+      <w:pPr>
+        <w:rPr>
+          <w:rFonts w:ascii="Baskerville Old Face" w:hAnsi="Baskerville Old Face"/>
+          <w:b/>
+          <w:bCs/>
+          <w:sz w:val="20"/>
+          <w:szCs w:val="20"/>
+        </w:rPr>
+      </w:pPr>
+      <w:r>
+        <w:rPr>
+          <w:rFonts w:ascii="Baskerville Old Face" w:hAnsi="Baskerville Old Face"/>
+          <w:b/>
+          <w:bCs/>
+          <w:sz w:val="20"/>
+          <w:szCs w:val="20"/>
+        </w:rPr>
+        <w:t>More information can be found </w:t>
+      </w:r>
+      <w:hyperlink r:id="rId13" w:anchor="L58-L68" w:tgtFrame="_blank" w:history="1">
+        <w:r>
+          <w:rPr>
+            <w:rStyle w:val="Hyperlink"/>
+            <w:rFonts w:ascii="Baskerville Old Face" w:hAnsi="Baskerville Old Face"/>
+            <w:b/>
+            <w:bCs/>
+            <w:sz w:val="20"/>
+            <w:szCs w:val="20"/>
+          </w:rPr>
+          <w:t xml:space="preserve">here, </w:t>
+        </w:r>
+        <w:r>
+          <w:rPr>
+            <w:rStyle w:val="Hyperlink"/>
+            <w:b/>
+            <w:bCs/>
+            <w:sz w:val="20"/>
+            <w:szCs w:val="20"/>
+          </w:rPr>
+          <w:t>​</w:t>
+        </w:r>
+      </w:hyperlink>
+      <w:r>
+        <w:rPr>
+          <w:rFonts w:ascii="Baskerville Old Face" w:hAnsi="Baskerville Old Face"/>
+          <w:b/>
+          <w:bCs/>
+          <w:sz w:val="20"/>
+          <w:szCs w:val="20"/>
+        </w:rPr>
+        <w:t> on Git’s official documentation.</w:t>
+      </w:r>
+    </w:p>
+    <w:p>
+      <w:pPr>
         <w:rPr>
           <w:rFonts w:ascii="Baskerville Old Face" w:hAnsi="Baskerville Old Face"/>
           <w:b/>
@@ -991,8 +1794,160 @@
       </w:rPr>
     </w:lvl>
   </w:abstractNum>
+  <w:abstractNum w:abstractNumId="1" w15:restartNumberingAfterBreak="0">
+    <w:nsid w:val="4FAA64FE"/>
+    <w:multiLevelType w:val="multilevel"/>
+    <w:tmpl w:val="3DE4CF4A"/>
+    <w:lvl w:ilvl="0">
+      <w:start w:val="1"/>
+      <w:numFmt w:val="bullet"/>
+      <w:lvlText w:val=""/>
+      <w:lvlJc w:val="left"/>
+      <w:pPr>
+        <w:tabs>
+          <w:tab w:val="num" w:pos="720"/>
+        </w:tabs>
+        <w:ind w:left="720" w:hanging="360"/>
+      </w:pPr>
+      <w:rPr>
+        <w:rFonts w:ascii="Symbol" w:hAnsi="Symbol" w:hint="default"/>
+        <w:sz w:val="20"/>
+      </w:rPr>
+    </w:lvl>
+    <w:lvl w:ilvl="1" w:tentative="1">
+      <w:start w:val="1"/>
+      <w:numFmt w:val="bullet"/>
+      <w:lvlText w:val="o"/>
+      <w:lvlJc w:val="left"/>
+      <w:pPr>
+        <w:tabs>
+          <w:tab w:val="num" w:pos="1440"/>
+        </w:tabs>
+        <w:ind w:left="1440" w:hanging="360"/>
+      </w:pPr>
+      <w:rPr>
+        <w:rFonts w:ascii="Courier New" w:hAnsi="Courier New" w:hint="default"/>
+        <w:sz w:val="20"/>
+      </w:rPr>
+    </w:lvl>
+    <w:lvl w:ilvl="2" w:tentative="1">
+      <w:start w:val="1"/>
+      <w:numFmt w:val="bullet"/>
+      <w:lvlText w:val=""/>
+      <w:lvlJc w:val="left"/>
+      <w:pPr>
+        <w:tabs>
+          <w:tab w:val="num" w:pos="2160"/>
+        </w:tabs>
+        <w:ind w:left="2160" w:hanging="360"/>
+      </w:pPr>
+      <w:rPr>
+        <w:rFonts w:ascii="Wingdings" w:hAnsi="Wingdings" w:hint="default"/>
+        <w:sz w:val="20"/>
+      </w:rPr>
+    </w:lvl>
+    <w:lvl w:ilvl="3" w:tentative="1">
+      <w:start w:val="1"/>
+      <w:numFmt w:val="bullet"/>
+      <w:lvlText w:val=""/>
+      <w:lvlJc w:val="left"/>
+      <w:pPr>
+        <w:tabs>
+          <w:tab w:val="num" w:pos="2880"/>
+        </w:tabs>
+        <w:ind w:left="2880" w:hanging="360"/>
+      </w:pPr>
+      <w:rPr>
+        <w:rFonts w:ascii="Wingdings" w:hAnsi="Wingdings" w:hint="default"/>
+        <w:sz w:val="20"/>
+      </w:rPr>
+    </w:lvl>
+    <w:lvl w:ilvl="4" w:tentative="1">
+      <w:start w:val="1"/>
+      <w:numFmt w:val="bullet"/>
+      <w:lvlText w:val=""/>
+      <w:lvlJc w:val="left"/>
+      <w:pPr>
+        <w:tabs>
+          <w:tab w:val="num" w:pos="3600"/>
+        </w:tabs>
+        <w:ind w:left="3600" w:hanging="360"/>
+      </w:pPr>
+      <w:rPr>
+        <w:rFonts w:ascii="Wingdings" w:hAnsi="Wingdings" w:hint="default"/>
+        <w:sz w:val="20"/>
+      </w:rPr>
+    </w:lvl>
+    <w:lvl w:ilvl="5" w:tentative="1">
+      <w:start w:val="1"/>
+      <w:numFmt w:val="bullet"/>
+      <w:lvlText w:val=""/>
+      <w:lvlJc w:val="left"/>
+      <w:pPr>
+        <w:tabs>
+          <w:tab w:val="num" w:pos="4320"/>
+        </w:tabs>
+        <w:ind w:left="4320" w:hanging="360"/>
+      </w:pPr>
+      <w:rPr>
+        <w:rFonts w:ascii="Wingdings" w:hAnsi="Wingdings" w:hint="default"/>
+        <w:sz w:val="20"/>
+      </w:rPr>
+    </w:lvl>
+    <w:lvl w:ilvl="6" w:tentative="1">
+      <w:start w:val="1"/>
+      <w:numFmt w:val="bullet"/>
+      <w:lvlText w:val=""/>
+      <w:lvlJc w:val="left"/>
+      <w:pPr>
+        <w:tabs>
+          <w:tab w:val="num" w:pos="5040"/>
+        </w:tabs>
+        <w:ind w:left="5040" w:hanging="360"/>
+      </w:pPr>
+      <w:rPr>
+        <w:rFonts w:ascii="Wingdings" w:hAnsi="Wingdings" w:hint="default"/>
+        <w:sz w:val="20"/>
+      </w:rPr>
+    </w:lvl>
+    <w:lvl w:ilvl="7" w:tentative="1">
+      <w:start w:val="1"/>
+      <w:numFmt w:val="bullet"/>
+      <w:lvlText w:val=""/>
+      <w:lvlJc w:val="left"/>
+      <w:pPr>
+        <w:tabs>
+          <w:tab w:val="num" w:pos="5760"/>
+        </w:tabs>
+        <w:ind w:left="5760" w:hanging="360"/>
+      </w:pPr>
+      <w:rPr>
+        <w:rFonts w:ascii="Wingdings" w:hAnsi="Wingdings" w:hint="default"/>
+        <w:sz w:val="20"/>
+      </w:rPr>
+    </w:lvl>
+    <w:lvl w:ilvl="8" w:tentative="1">
+      <w:start w:val="1"/>
+      <w:numFmt w:val="bullet"/>
+      <w:lvlText w:val=""/>
+      <w:lvlJc w:val="left"/>
+      <w:pPr>
+        <w:tabs>
+          <w:tab w:val="num" w:pos="6480"/>
+        </w:tabs>
+        <w:ind w:left="6480" w:hanging="360"/>
+      </w:pPr>
+      <w:rPr>
+        <w:rFonts w:ascii="Wingdings" w:hAnsi="Wingdings" w:hint="default"/>
+        <w:sz w:val="20"/>
+      </w:rPr>
+    </w:lvl>
+  </w:abstractNum>
   <w:num w:numId="1">
     <w:abstractNumId w:val="0"/>
+  </w:num>
+  <w:num w:numId="2">
+    <w:abstractNumId w:val="1"/>
   </w:num>
 </w:numbering>
 </file>
@@ -1399,7 +2354,6 @@
   <w:style w:type="character" w:default="1" w:styleId="DefaultParagraphFont">
     <w:name w:val="Default Paragraph Font"/>
     <w:uiPriority w:val="1"/>
-    <w:semiHidden/>
     <w:unhideWhenUsed/>
   </w:style>
   <w:style w:type="table" w:default="1" w:styleId="TableNormal">

</xml_diff>